<commit_message>
Ajout de mon code
</commit_message>
<xml_diff>
--- a/Contrat de remédiation.docx
+++ b/Contrat de remédiation.docx
@@ -164,6 +164,22 @@
         </w:rPr>
         <w:tab/>
       </w:r>
+      <w:r>
+        <w:rPr>
+          <w:sz w:val="32"/>
+          <w:szCs w:val="32"/>
+          <w:lang w:val="fr-CH"/>
+        </w:rPr>
+        <w:t>en fonction de la valeur attribuée par le joueur au début</w:t>
+      </w:r>
+      <w:r>
+        <w:rPr>
+          <w:sz w:val="32"/>
+          <w:szCs w:val="32"/>
+          <w:lang w:val="fr-CH"/>
+        </w:rPr>
+        <w:t xml:space="preserve"> et un tableau qui correspond à la taille de la grille</w:t>
+      </w:r>
     </w:p>
     <w:p>
       <w:pPr>
@@ -187,6 +203,38 @@
         </w:rPr>
         <w:t>Positionnement des bateaux et du placement des autres bateaux</w:t>
       </w:r>
+      <w:r>
+        <w:rPr>
+          <w:sz w:val="32"/>
+          <w:szCs w:val="32"/>
+          <w:lang w:val="fr-CH"/>
+        </w:rPr>
+        <w:t xml:space="preserve">. En choisissant la case </w:t>
+      </w:r>
+      <w:r>
+        <w:rPr>
+          <w:sz w:val="32"/>
+          <w:szCs w:val="32"/>
+          <w:lang w:val="fr-CH"/>
+        </w:rPr>
+        <w:t xml:space="preserve">avec les touches </w:t>
+      </w:r>
+      <w:r>
+        <w:rPr>
+          <w:sz w:val="32"/>
+          <w:szCs w:val="32"/>
+          <w:lang w:val="fr-CH"/>
+        </w:rPr>
+        <w:t>et ensuite choisir l’orientation du bateau</w:t>
+      </w:r>
+      <w:r>
+        <w:rPr>
+          <w:sz w:val="32"/>
+          <w:szCs w:val="32"/>
+          <w:lang w:val="fr-CH"/>
+        </w:rPr>
+        <w:t xml:space="preserve"> avec les flèches</w:t>
+      </w:r>
     </w:p>
     <w:p>
       <w:pPr>
@@ -210,6 +258,38 @@
         </w:rPr>
         <w:t>Le fait d’attaquer des cases du tableau et de définir si un bateau a été touché ou pas</w:t>
       </w:r>
+      <w:r>
+        <w:rPr>
+          <w:sz w:val="32"/>
+          <w:szCs w:val="32"/>
+          <w:lang w:val="fr-CH"/>
+        </w:rPr>
+        <w:t xml:space="preserve"> et si un joueur tire 30 coups dans l’eau il perd la partie</w:t>
+      </w:r>
+      <w:r>
+        <w:rPr>
+          <w:sz w:val="32"/>
+          <w:szCs w:val="32"/>
+          <w:lang w:val="fr-CH"/>
+        </w:rPr>
+        <w:t xml:space="preserve">. En choisissant la case </w:t>
+      </w:r>
+      <w:r>
+        <w:rPr>
+          <w:sz w:val="32"/>
+          <w:szCs w:val="32"/>
+          <w:lang w:val="fr-CH"/>
+        </w:rPr>
+        <w:t xml:space="preserve">sur laquelle nous tirons </w:t>
+      </w:r>
+      <w:r>
+        <w:rPr>
+          <w:sz w:val="32"/>
+          <w:szCs w:val="32"/>
+          <w:lang w:val="fr-CH"/>
+        </w:rPr>
+        <w:t>avec les touches</w:t>
+      </w:r>
     </w:p>
     <w:p>
       <w:pPr>
@@ -231,7 +311,15 @@
           <w:szCs w:val="32"/>
           <w:lang w:val="fr-CH"/>
         </w:rPr>
-        <w:t>Faire une condition de victoire si tous les bateaux d’un joueur ont été touchés</w:t>
+        <w:t xml:space="preserve">Faire une condition de victoire si tous les bateaux d’un joueur ont été </w:t>
+      </w:r>
+      <w:r>
+        <w:rPr>
+          <w:sz w:val="32"/>
+          <w:szCs w:val="32"/>
+          <w:lang w:val="fr-CH"/>
+        </w:rPr>
+        <w:t>détruits entièrement</w:t>
       </w:r>
     </w:p>
     <w:p>

</xml_diff>